<commit_message>
Rough drafts of A1 G1-5 complete
Games are written, but not formatted.
</commit_message>
<xml_diff>
--- a/Unit 1 A1 R1-5 Fundamentals.docx
+++ b/Unit 1 A1 R1-5 Fundamentals.docx
@@ -4,11 +4,18 @@
   <w:body>
     <w:p>
       <w:r>
+        <w:rPr>
+          <w:u w:val="single"/>
+        </w:rPr>
         <w:t>A1 G1: A game from your childhood.</w:t>
       </w:r>
-    </w:p>
-    <w:p>
-      <w:r>
+      <w:r>
+        <w:br/>
+      </w:r>
+      <w:r>
+        <w:rPr>
+          <w:b/>
+        </w:rPr>
         <w:t>Video Game (age 7-10)</w:t>
       </w:r>
     </w:p>
@@ -115,30 +122,269 @@
       </w:r>
       <w:r>
         <w:tab/>
-        <w:t>The loophole to this is that the item remains wherever it was left (or continues falling, if it was left in midair, until it either lands on a line, or drops off the edge and vanishes). Should your figure cross its own path he object can be picked back up and, if reusable, reused.</w:t>
+        <w:t xml:space="preserve">The loophole to this is that the item remains wherever it was left (or continues falling, if it was left in midair, until it either lands on a line, or drops off the edge and vanishes). Should your figure </w:t>
+      </w:r>
+      <w:r>
+        <w:t>re</w:t>
+      </w:r>
+      <w:r>
+        <w:t>-</w:t>
+      </w:r>
+      <w:r>
+        <w:t>cross its own path</w:t>
+      </w:r>
+      <w:r>
+        <w:t>,</w:t>
+      </w:r>
+      <w:r>
+        <w:t xml:space="preserve"> </w:t>
+      </w:r>
+      <w:r>
+        <w:t>any discarded</w:t>
+      </w:r>
+      <w:r>
+        <w:t xml:space="preserve"> </w:t>
+      </w:r>
+      <w:r>
+        <w:t xml:space="preserve">reusable </w:t>
+      </w:r>
+      <w:r>
+        <w:t xml:space="preserve">object </w:t>
+      </w:r>
+      <w:r>
+        <w:t xml:space="preserve">it encounters </w:t>
+      </w:r>
+      <w:r>
+        <w:t>can be</w:t>
+      </w:r>
+      <w:r>
+        <w:t xml:space="preserve"> picked up and reused.</w:t>
+      </w:r>
+    </w:p>
+    <w:p/>
+    <w:p>
+      <w:r>
+        <w:rPr>
+          <w:u w:val="single"/>
+        </w:rPr>
+        <w:t>A1 G2: A game of motion.</w:t>
+      </w:r>
+      <w:r>
+        <w:br/>
+      </w:r>
+      <w:proofErr w:type="spellStart"/>
+      <w:r>
+        <w:rPr>
+          <w:b/>
+        </w:rPr>
+        <w:t>Treesync</w:t>
+      </w:r>
+      <w:proofErr w:type="spellEnd"/>
+    </w:p>
+    <w:p>
+      <w:pPr>
+        <w:ind w:firstLine="720"/>
+      </w:pPr>
+      <w:r>
+        <w:t>This won’t take long. Observe a tree bough. Up high, one that’s moving a little in the wind. Mimic its shape with your arms, and predict its motion. When you and the tree make the same motion at the same time, go about your day with the knowledge that you and the tree are in sync.</w:t>
+      </w:r>
+    </w:p>
+    <w:p/>
+    <w:p>
+      <w:r>
+        <w:rPr>
+          <w:u w:val="single"/>
+        </w:rPr>
+        <w:t>A1 G3: A game of stillness.</w:t>
+      </w:r>
+      <w:r>
+        <w:br/>
+      </w:r>
+      <w:r>
+        <w:rPr>
+          <w:b/>
+        </w:rPr>
+        <w:t>Occam’s Bane</w:t>
+      </w:r>
+    </w:p>
+    <w:p>
+      <w:r>
+        <w:tab/>
+        <w:t xml:space="preserve">Place an inanimate object in an unlikely place. Return the next day and note any differences between where you left it and where it is now. Explain any and all changes with only the least likely </w:t>
+      </w:r>
+      <w:r>
+        <w:lastRenderedPageBreak/>
+        <w:t>reasons. If there are no observable changes, take note of at least two undetectable changes and explain those.</w:t>
+      </w:r>
+    </w:p>
+    <w:p>
+      <w:r>
+        <w:tab/>
+        <w:t>Examples of item placement:</w:t>
+      </w:r>
+      <w:r>
+        <w:br/>
+        <w:t>Paper cup on the ground: Bad</w:t>
+      </w:r>
+      <w:r>
+        <w:br/>
+        <w:t>Paper cup on the end of a handrail: Better</w:t>
+      </w:r>
+      <w:r>
+        <w:br/>
+        <w:t>in a tree: Good</w:t>
+      </w:r>
+    </w:p>
+    <w:p>
+      <w:r>
+        <w:tab/>
+        <w:t>Examples of explanation:</w:t>
+      </w:r>
+      <w:r>
+        <w:br/>
+        <w:t>The wind moved it: Terrible</w:t>
+      </w:r>
+      <w:r>
+        <w:br/>
+        <w:t>A squirrel found it interesting for a moment: Bad</w:t>
+      </w:r>
+      <w:r>
+        <w:br/>
+        <w:t>A pigeon wore it as a hat: Better</w:t>
+      </w:r>
+      <w:r>
+        <w:br/>
+        <w:t>It was involved in a mafia-related shootout: Good</w:t>
+      </w:r>
+    </w:p>
+    <w:p>
+      <w:r>
+        <w:t xml:space="preserve">Note: If the object is entirely gone, you’ve uncovered a conspiracy. If this is not your first object, they know you know: search for patterns among your other observations. If this is your first object, </w:t>
+      </w:r>
+      <w:r>
+        <w:t>you still have time. Gather more info.</w:t>
+      </w:r>
+    </w:p>
+    <w:p>
+      <w:pPr>
+        <w:rPr>
+          <w:u w:val="single"/>
+        </w:rPr>
+      </w:pPr>
+    </w:p>
+    <w:p>
+      <w:r>
+        <w:rPr>
+          <w:u w:val="single"/>
+        </w:rPr>
+        <w:t>A1 G4: A game of unplayful objects.</w:t>
+      </w:r>
+      <w:r>
+        <w:br/>
+      </w:r>
+      <w:r>
+        <w:rPr>
+          <w:b/>
+        </w:rPr>
+        <w:t>The History Channel</w:t>
+      </w:r>
+    </w:p>
+    <w:p>
+      <w:r>
+        <w:tab/>
+        <w:t xml:space="preserve">At a park, take a moment to note the park’s </w:t>
+      </w:r>
+      <w:r>
+        <w:t xml:space="preserve">inorganic </w:t>
+      </w:r>
+      <w:r>
+        <w:t>features. Choose from among them</w:t>
+      </w:r>
+      <w:r>
+        <w:t xml:space="preserve"> something that you don’t understand. </w:t>
+      </w:r>
+      <w:r>
+        <w:t xml:space="preserve">Write down </w:t>
+      </w:r>
+      <w:r>
+        <w:t xml:space="preserve">a historical reason for the feature that is no longer relevant. </w:t>
+      </w:r>
+      <w:r>
+        <w:t>(</w:t>
+      </w:r>
+      <w:r>
+        <w:t>Something to tie your horse to, for instance.</w:t>
+      </w:r>
+      <w:r>
+        <w:t>)</w:t>
+      </w:r>
+      <w:r>
+        <w:t xml:space="preserve"> If you can’t think of anything, take a picture of it, and for the rest of the day, try to find things in the world that are shaped similar to </w:t>
+      </w:r>
+      <w:r>
+        <w:t>it</w:t>
+      </w:r>
+      <w:r>
+        <w:t>.</w:t>
+      </w:r>
+      <w:r>
+        <w:t xml:space="preserve"> Write your explanation based on this similarity.</w:t>
+      </w:r>
+      <w:r>
+        <w:t xml:space="preserve"> If at the end of the day you still don’t have an answer, </w:t>
+      </w:r>
+      <w:r>
+        <w:t>write authoritatively about its extraterrestrial origins.</w:t>
+      </w:r>
+    </w:p>
+    <w:p>
+      <w:pPr>
+        <w:rPr>
+          <w:u w:val="single"/>
+        </w:rPr>
+      </w:pPr>
+    </w:p>
+    <w:p>
+      <w:r>
+        <w:rPr>
+          <w:u w:val="single"/>
+        </w:rPr>
+        <w:t>A1 G5: An unplayable game.</w:t>
+      </w:r>
+      <w:r>
+        <w:br/>
+      </w:r>
+      <w:r>
+        <w:rPr>
+          <w:b/>
+        </w:rPr>
+        <w:t>Game Title</w:t>
+      </w:r>
+    </w:p>
+    <w:p>
+      <w:r>
+        <w:tab/>
+      </w:r>
+      <w:r>
+        <w:t xml:space="preserve">Fifteen minutes before winning a Formula 1 Grand Prix, throw fourteen crow feathers from a leather bag, out of the car. Note where they fall with gouache. Connect the gouache dots and name this new constellation. Place your new constellation in the night sky. If it battles another constellation and wins, you become the legal owner of Orion </w:t>
+      </w:r>
+      <w:r>
+        <w:t xml:space="preserve">Releasing LLC. If your constellation loses the battle, you must start again from the beginning. If your constellation does </w:t>
+      </w:r>
+      <w:r>
+        <w:rPr>
+          <w:i/>
+        </w:rPr>
+        <w:t>not</w:t>
+      </w:r>
+      <w:r>
+        <w:t xml:space="preserve"> engage in battle, you must immediately wait twenty-five years before flipping an ancient coin.</w:t>
+      </w:r>
+      <w:r>
+        <w:t xml:space="preserve"> The value of the coin when it lands is your points total. If you score &gt; 0 points, you lose and must start over from the beginning. Otherwise you win, and get to play again. If you own Orion Releasing LLC, you must release all your film copyrights to the public domain.</w:t>
       </w:r>
       <w:bookmarkStart w:id="0" w:name="_GoBack"/>
       <w:bookmarkEnd w:id="0"/>
-    </w:p>
-    <w:p>
-      <w:r>
-        <w:t>A1 G2: A game of motion.</w:t>
-      </w:r>
-    </w:p>
-    <w:p>
-      <w:r>
-        <w:t>A1 G3: A game of stillness.</w:t>
-      </w:r>
-    </w:p>
-    <w:p>
-      <w:r>
-        <w:t>A1 G4: A game of unplayful objects.</w:t>
-      </w:r>
-    </w:p>
-    <w:p>
-      <w:r>
-        <w:t>A1 G5: An unplayable game.</w:t>
-      </w:r>
     </w:p>
     <w:sectPr>
       <w:pgSz w:w="12240" w:h="15840"/>

</xml_diff>

<commit_message>
named the unplayable game
</commit_message>
<xml_diff>
--- a/Unit 1 A1 R1-5 Fundamentals.docx
+++ b/Unit 1 A1 R1-5 Fundamentals.docx
@@ -358,33 +358,33 @@
         <w:rPr>
           <w:b/>
         </w:rPr>
-        <w:t>Game Title</w:t>
-      </w:r>
-    </w:p>
-    <w:p>
-      <w:r>
-        <w:tab/>
-      </w:r>
-      <w:r>
-        <w:t xml:space="preserve">Fifteen minutes before winning a Formula 1 Grand Prix, throw fourteen crow feathers from a leather bag, out of the car. Note where they fall with gouache. Connect the gouache dots and name this new constellation. Place your new constellation in the night sky. If it battles another constellation and wins, you become the legal owner of Orion </w:t>
-      </w:r>
-      <w:r>
-        <w:t xml:space="preserve">Releasing LLC. If your constellation loses the battle, you must start again from the beginning. If your constellation does </w:t>
-      </w:r>
-      <w:r>
-        <w:rPr>
-          <w:i/>
-        </w:rPr>
-        <w:t>not</w:t>
-      </w:r>
-      <w:r>
-        <w:t xml:space="preserve"> engage in battle, you must immediately wait twenty-five years before flipping an ancient coin.</w:t>
-      </w:r>
-      <w:r>
-        <w:t xml:space="preserve"> The value of the coin when it lands is your points total. If you score &gt; 0 points, you lose and must start over from the beginning. Otherwise you win, and get to play again. If you own Orion Releasing LLC, you must release all your film copyrights to the public domain.</w:t>
+        <w:t>Impossible to lose.</w:t>
       </w:r>
       <w:bookmarkStart w:id="0" w:name="_GoBack"/>
       <w:bookmarkEnd w:id="0"/>
+    </w:p>
+    <w:p>
+      <w:r>
+        <w:tab/>
+      </w:r>
+      <w:r>
+        <w:t xml:space="preserve">Fifteen minutes before winning a Formula 1 Grand Prix, throw fourteen crow feathers from a leather bag, out of the car. Note where they fall with gouache. Connect the gouache dots and name this new constellation. Place your new constellation in the night sky. If it battles another constellation and wins, you become the legal owner of Orion </w:t>
+      </w:r>
+      <w:r>
+        <w:t xml:space="preserve">Releasing LLC. If your constellation loses the battle, you must start again from the beginning. If your constellation does </w:t>
+      </w:r>
+      <w:r>
+        <w:rPr>
+          <w:i/>
+        </w:rPr>
+        <w:t>not</w:t>
+      </w:r>
+      <w:r>
+        <w:t xml:space="preserve"> engage in battle, you must immediately wait twenty-five years before flipping an ancient coin.</w:t>
+      </w:r>
+      <w:r>
+        <w:t xml:space="preserve"> The value of the coin when it lands is your points total. If you score &gt; 0 points, you lose and must start over from the beginning. Otherwise you win, and get to play again. If you own Orion Releasing LLC, you must release all your film copyrights to the public domain.</w:t>
+      </w:r>
     </w:p>
     <w:sectPr>
       <w:pgSz w:w="12240" w:h="15840"/>

</xml_diff>